<commit_message>
Added test QR codes
</commit_message>
<xml_diff>
--- a/Test-QR.docx
+++ b/Test-QR.docx
@@ -818,6 +818,52 @@
           <w:p>
             <w:r>
               <w:t>INVALID</w:t>
+            </w:r>
+          </w:p>
+        </w:tc>
+      </w:tr>
+    </w:tbl>
+    <w:p/>
+    <w:tbl>
+      <w:tblPr>
+        <w:tblStyle w:val="TableGrid"/>
+        <w:tblW w:w="0" w:type="auto"/>
+        <w:tblLook w:val="04A0" w:firstRow="1" w:lastRow="0" w:firstColumn="1" w:lastColumn="0" w:noHBand="0" w:noVBand="1"/>
+      </w:tblPr>
+      <w:tblGrid>
+        <w:gridCol w:w="9016"/>
+      </w:tblGrid>
+      <w:tr>
+        <w:tc>
+          <w:tcPr>
+            <w:tcW w:w="9016" w:type="dxa"/>
+          </w:tcPr>
+          <w:p>
+            <w:r>
+              <w:rPr>
+                <w:sz w:val="36"/>
+              </w:rPr>
+              <w:t>Search Link</w:t>
+            </w:r>
+          </w:p>
+        </w:tc>
+      </w:tr>
+      <w:tr>
+        <w:tc>
+          <w:tcPr>
+            <w:tcW w:w="9016" w:type="dxa"/>
+          </w:tcPr>
+          <w:p>
+            <w:hyperlink r:id="rId20" w:history="1">
+              <w:r>
+                <w:rPr>
+                  <w:rStyle w:val="Hyperlink"/>
+                </w:rPr>
+                <w:t>http://10.155.16.37:8002/NIInventory/Search.html</w:t>
+              </w:r>
+            </w:hyperlink>
+            <w:r>
+              <w:t xml:space="preserve"> </w:t>
             </w:r>
           </w:p>
         </w:tc>
@@ -1338,6 +1384,18 @@
       <w:szCs w:val="56"/>
     </w:rPr>
   </w:style>
+  <w:style w:type="character" w:styleId="FollowedHyperlink">
+    <w:name w:val="FollowedHyperlink"/>
+    <w:basedOn w:val="DefaultParagraphFont"/>
+    <w:uiPriority w:val="99"/>
+    <w:semiHidden/>
+    <w:unhideWhenUsed/>
+    <w:rsid w:val="00C44745"/>
+    <w:rPr>
+      <w:color w:val="954F72" w:themeColor="followedHyperlink"/>
+      <w:u w:val="single"/>
+    </w:rPr>
+  </w:style>
 </w:styles>
 </file>
 

</xml_diff>